<commit_message>
Trabalhando com types e interfaces com Typescript
</commit_message>
<xml_diff>
--- a/Eduzz Fullstack Developer/Introdução ao TypeScript/anotações.docx
+++ b/Eduzz Fullstack Developer/Introdução ao TypeScript/anotações.docx
@@ -120,6 +120,92 @@
           <w:szCs w:val="28"/>
         </w:rPr>
         <w:t>ele oferece formas simples de fazer funções e em geral deixa o desenvolvimento mais simples e rápido.</w:t>
+      </w:r>
+    </w:p>
+    <w:p>
+      <w:pPr>
+        <w:jc w:val="both"/>
+        <w:rPr>
+          <w:rFonts w:ascii="Arial" w:hAnsi="Arial" w:cs="Arial"/>
+          <w:sz w:val="24"/>
+          <w:szCs w:val="28"/>
+        </w:rPr>
+      </w:pPr>
+      <w:r>
+        <w:rPr>
+          <w:rFonts w:ascii="Arial" w:hAnsi="Arial" w:cs="Arial"/>
+          <w:sz w:val="24"/>
+          <w:szCs w:val="28"/>
+        </w:rPr>
+        <w:t>//</w:t>
+      </w:r>
+      <w:proofErr w:type="spellStart"/>
+      <w:r>
+        <w:rPr>
+          <w:rFonts w:ascii="Arial" w:hAnsi="Arial" w:cs="Arial"/>
+          <w:sz w:val="24"/>
+          <w:szCs w:val="28"/>
+        </w:rPr>
+        <w:t>Types</w:t>
+      </w:r>
+      <w:proofErr w:type="spellEnd"/>
+      <w:r>
+        <w:rPr>
+          <w:rFonts w:ascii="Arial" w:hAnsi="Arial" w:cs="Arial"/>
+          <w:sz w:val="24"/>
+          <w:szCs w:val="28"/>
+        </w:rPr>
+        <w:t xml:space="preserve"> </w:t>
+      </w:r>
+      <w:r>
+        <w:rPr>
+          <w:rFonts w:ascii="Arial" w:hAnsi="Arial" w:cs="Arial"/>
+          <w:sz w:val="24"/>
+          <w:szCs w:val="28"/>
+        </w:rPr>
+        <w:sym w:font="Wingdings" w:char="F0E0"/>
+      </w:r>
+      <w:r>
+        <w:rPr>
+          <w:rFonts w:ascii="Arial" w:hAnsi="Arial" w:cs="Arial"/>
+          <w:sz w:val="24"/>
+          <w:szCs w:val="28"/>
+        </w:rPr>
+        <w:t xml:space="preserve"> Tipos dos dados</w:t>
+      </w:r>
+    </w:p>
+    <w:p>
+      <w:pPr>
+        <w:jc w:val="both"/>
+        <w:rPr>
+          <w:rFonts w:ascii="Arial" w:hAnsi="Arial" w:cs="Arial"/>
+          <w:sz w:val="24"/>
+          <w:szCs w:val="28"/>
+        </w:rPr>
+      </w:pPr>
+      <w:r>
+        <w:rPr>
+          <w:rFonts w:ascii="Arial" w:hAnsi="Arial" w:cs="Arial"/>
+          <w:sz w:val="24"/>
+          <w:szCs w:val="28"/>
+        </w:rPr>
+        <w:t>//Interfaces</w:t>
+      </w:r>
+      <w:r>
+        <w:rPr>
+          <w:rFonts w:ascii="Arial" w:hAnsi="Arial" w:cs="Arial"/>
+          <w:sz w:val="24"/>
+          <w:szCs w:val="28"/>
+        </w:rPr>
+        <w:sym w:font="Wingdings" w:char="F0E0"/>
+      </w:r>
+      <w:r>
+        <w:rPr>
+          <w:rFonts w:ascii="Arial" w:hAnsi="Arial" w:cs="Arial"/>
+          <w:sz w:val="24"/>
+          <w:szCs w:val="28"/>
+        </w:rPr>
+        <w:t xml:space="preserve"> contratos que ajudam a implementar funções. </w:t>
       </w:r>
     </w:p>
     <w:sectPr>

</xml_diff>